<commit_message>
Fix a bug in controller
</commit_message>
<xml_diff>
--- a/CA1/trunk/doc/Report.docx
+++ b/CA1/trunk/doc/Report.docx
@@ -26,12 +26,13 @@
       </w:pPr>
       <w:r>
         <w:rPr>
+          <w:noProof/>
           <w:rtl/>
         </w:rPr>
         <w:drawing>
-          <wp:inline distT="0" distB="0" distL="0" distR="0" wp14:anchorId="5F6C3AC0" wp14:editId="2549F96A">
-            <wp:extent cx="5731510" cy="2838450"/>
-            <wp:effectExtent l="0" t="0" r="2540" b="0"/>
+          <wp:inline distT="0" distB="0" distL="0" distR="0" wp14:anchorId="5F6C3AC0" wp14:editId="5BD64E4F">
+            <wp:extent cx="5665266" cy="2838450"/>
+            <wp:effectExtent l="0" t="0" r="0" b="0"/>
             <wp:docPr id="1" name="Picture 1"/>
             <wp:cNvGraphicFramePr>
               <a:graphicFrameLocks xmlns:a="http://schemas.openxmlformats.org/drawingml/2006/main" noChangeAspect="1"/>
@@ -40,11 +41,17 @@
               <a:graphicData uri="http://schemas.openxmlformats.org/drawingml/2006/picture">
                 <pic:pic xmlns:pic="http://schemas.openxmlformats.org/drawingml/2006/picture">
                   <pic:nvPicPr>
-                    <pic:cNvPr id="1" name=""/>
+                    <pic:cNvPr id="1" name="Picture 1"/>
                     <pic:cNvPicPr/>
                   </pic:nvPicPr>
                   <pic:blipFill>
-                    <a:blip r:embed="rId8"/>
+                    <a:blip r:embed="rId8">
+                      <a:extLst>
+                        <a:ext uri="{28A0092B-C50C-407E-A947-70E740481C1C}">
+                          <a14:useLocalDpi xmlns:a14="http://schemas.microsoft.com/office/drawing/2010/main" val="0"/>
+                        </a:ext>
+                      </a:extLst>
+                    </a:blip>
                     <a:stretch>
                       <a:fillRect/>
                     </a:stretch>
@@ -52,7 +59,7 @@
                   <pic:spPr>
                     <a:xfrm>
                       <a:off x="0" y="0"/>
-                      <a:ext cx="5731510" cy="2838450"/>
+                      <a:ext cx="5665266" cy="2838450"/>
                     </a:xfrm>
                     <a:prstGeom prst="rect">
                       <a:avLst/>
@@ -89,6 +96,7 @@
       </w:pPr>
       <w:r>
         <w:rPr>
+          <w:noProof/>
           <w:rtl/>
         </w:rPr>
         <w:drawing>
@@ -440,6 +448,7 @@
       </w:r>
       <w:r>
         <w:rPr>
+          <w:noProof/>
           <w:rtl/>
         </w:rPr>
         <w:drawing>
@@ -1328,7 +1337,6 @@
       <w:pPr>
         <w:pStyle w:val="Heading2"/>
         <w:rPr>
-          <w:rFonts w:hint="cs"/>
           <w:rtl/>
         </w:rPr>
       </w:pPr>
@@ -1499,7 +1507,6 @@
       </w:pBdr>
       <w:bidi/>
       <w:rPr>
-        <w:rFonts w:hint="cs"/>
         <w:rtl/>
         <w:lang w:bidi="fa-IR"/>
       </w:rPr>

</xml_diff>

<commit_message>
Add test outputs to report file
</commit_message>
<xml_diff>
--- a/CA1/trunk/doc/Report.docx
+++ b/CA1/trunk/doc/Report.docx
@@ -1306,9 +1306,6 @@
     <w:p>
       <w:pPr>
         <w:pStyle w:val="Heading2"/>
-        <w:rPr>
-          <w:rtl/>
-        </w:rPr>
       </w:pPr>
       <w:r>
         <w:rPr>
@@ -1320,25 +1317,115 @@
     </w:p>
     <w:p>
       <w:pPr>
-        <w:pStyle w:val="Heading2"/>
-        <w:rPr>
-          <w:rtl/>
-        </w:rPr>
-      </w:pPr>
-      <w:r>
-        <w:rPr>
-          <w:rFonts w:hint="cs"/>
-          <w:rtl/>
-        </w:rPr>
-        <w:t>تست دوم</w:t>
+        <w:pStyle w:val="Figure"/>
+        <w:rPr>
+          <w:rtl/>
+        </w:rPr>
+      </w:pPr>
+      <w:r>
+        <w:rPr>
+          <w:noProof/>
+        </w:rPr>
+        <w:drawing>
+          <wp:inline distT="0" distB="0" distL="0" distR="0" wp14:anchorId="283017C1" wp14:editId="48C5899E">
+            <wp:extent cx="5644369" cy="2390070"/>
+            <wp:effectExtent l="0" t="0" r="0" b="0"/>
+            <wp:docPr id="2" name="Picture 2"/>
+            <wp:cNvGraphicFramePr>
+              <a:graphicFrameLocks xmlns:a="http://schemas.openxmlformats.org/drawingml/2006/main" noChangeAspect="1"/>
+            </wp:cNvGraphicFramePr>
+            <a:graphic xmlns:a="http://schemas.openxmlformats.org/drawingml/2006/main">
+              <a:graphicData uri="http://schemas.openxmlformats.org/drawingml/2006/picture">
+                <pic:pic xmlns:pic="http://schemas.openxmlformats.org/drawingml/2006/picture">
+                  <pic:nvPicPr>
+                    <pic:cNvPr id="1" name=""/>
+                    <pic:cNvPicPr/>
+                  </pic:nvPicPr>
+                  <pic:blipFill>
+                    <a:blip r:embed="rId11"/>
+                    <a:stretch>
+                      <a:fillRect/>
+                    </a:stretch>
+                  </pic:blipFill>
+                  <pic:spPr>
+                    <a:xfrm>
+                      <a:off x="0" y="0"/>
+                      <a:ext cx="5659135" cy="2396322"/>
+                    </a:xfrm>
+                    <a:prstGeom prst="rect">
+                      <a:avLst/>
+                    </a:prstGeom>
+                  </pic:spPr>
+                </pic:pic>
+              </a:graphicData>
+            </a:graphic>
+          </wp:inline>
+        </w:drawing>
       </w:r>
     </w:p>
     <w:p>
       <w:pPr>
         <w:pStyle w:val="Heading2"/>
-        <w:rPr>
-          <w:rtl/>
-        </w:rPr>
+      </w:pPr>
+      <w:r>
+        <w:rPr>
+          <w:rFonts w:hint="cs"/>
+          <w:rtl/>
+        </w:rPr>
+        <w:t>تست دوم</w:t>
+      </w:r>
+    </w:p>
+    <w:p>
+      <w:pPr>
+        <w:pStyle w:val="Figure"/>
+        <w:rPr>
+          <w:rtl/>
+        </w:rPr>
+      </w:pPr>
+      <w:r>
+        <w:rPr>
+          <w:rtl/>
+        </w:rPr>
+        <w:drawing>
+          <wp:inline distT="0" distB="0" distL="0" distR="0" wp14:anchorId="2B68B451" wp14:editId="65306617">
+            <wp:extent cx="5644800" cy="2420273"/>
+            <wp:effectExtent l="0" t="0" r="0" b="0"/>
+            <wp:docPr id="3" name="Picture 3"/>
+            <wp:cNvGraphicFramePr>
+              <a:graphicFrameLocks xmlns:a="http://schemas.openxmlformats.org/drawingml/2006/main" noChangeAspect="1"/>
+            </wp:cNvGraphicFramePr>
+            <a:graphic xmlns:a="http://schemas.openxmlformats.org/drawingml/2006/main">
+              <a:graphicData uri="http://schemas.openxmlformats.org/drawingml/2006/picture">
+                <pic:pic xmlns:pic="http://schemas.openxmlformats.org/drawingml/2006/picture">
+                  <pic:nvPicPr>
+                    <pic:cNvPr id="1" name=""/>
+                    <pic:cNvPicPr/>
+                  </pic:nvPicPr>
+                  <pic:blipFill>
+                    <a:blip r:embed="rId12"/>
+                    <a:stretch>
+                      <a:fillRect/>
+                    </a:stretch>
+                  </pic:blipFill>
+                  <pic:spPr>
+                    <a:xfrm>
+                      <a:off x="0" y="0"/>
+                      <a:ext cx="5644800" cy="2420273"/>
+                    </a:xfrm>
+                    <a:prstGeom prst="rect">
+                      <a:avLst/>
+                    </a:prstGeom>
+                  </pic:spPr>
+                </pic:pic>
+              </a:graphicData>
+            </a:graphic>
+          </wp:inline>
+        </w:drawing>
+      </w:r>
+    </w:p>
+    <w:p>
+      <w:pPr>
+        <w:pStyle w:val="Heading2"/>
       </w:pPr>
       <w:r>
         <w:rPr>
@@ -1346,11 +1433,59 @@
           <w:rtl/>
         </w:rPr>
         <w:t>تست سوم</w:t>
+      </w:r>
+    </w:p>
+    <w:p>
+      <w:pPr>
+        <w:pStyle w:val="Figure"/>
+        <w:rPr>
+          <w:rtl/>
+        </w:rPr>
+      </w:pPr>
+      <w:r>
+        <w:rPr>
+          <w:rtl/>
+        </w:rPr>
+        <w:drawing>
+          <wp:inline distT="0" distB="0" distL="0" distR="0" wp14:anchorId="04FAC781" wp14:editId="3B17B206">
+            <wp:extent cx="5644800" cy="2402761"/>
+            <wp:effectExtent l="0" t="0" r="0" b="0"/>
+            <wp:docPr id="4" name="Picture 4"/>
+            <wp:cNvGraphicFramePr>
+              <a:graphicFrameLocks xmlns:a="http://schemas.openxmlformats.org/drawingml/2006/main" noChangeAspect="1"/>
+            </wp:cNvGraphicFramePr>
+            <a:graphic xmlns:a="http://schemas.openxmlformats.org/drawingml/2006/main">
+              <a:graphicData uri="http://schemas.openxmlformats.org/drawingml/2006/picture">
+                <pic:pic xmlns:pic="http://schemas.openxmlformats.org/drawingml/2006/picture">
+                  <pic:nvPicPr>
+                    <pic:cNvPr id="1" name=""/>
+                    <pic:cNvPicPr/>
+                  </pic:nvPicPr>
+                  <pic:blipFill>
+                    <a:blip r:embed="rId13"/>
+                    <a:stretch>
+                      <a:fillRect/>
+                    </a:stretch>
+                  </pic:blipFill>
+                  <pic:spPr>
+                    <a:xfrm>
+                      <a:off x="0" y="0"/>
+                      <a:ext cx="5644800" cy="2402761"/>
+                    </a:xfrm>
+                    <a:prstGeom prst="rect">
+                      <a:avLst/>
+                    </a:prstGeom>
+                  </pic:spPr>
+                </pic:pic>
+              </a:graphicData>
+            </a:graphic>
+          </wp:inline>
+        </w:drawing>
       </w:r>
     </w:p>
     <w:sectPr>
-      <w:headerReference w:type="default" r:id="rId11"/>
-      <w:footerReference w:type="default" r:id="rId12"/>
+      <w:headerReference w:type="default" r:id="rId14"/>
+      <w:footerReference w:type="default" r:id="rId15"/>
       <w:footnotePr>
         <w:numRestart w:val="eachPage"/>
       </w:footnotePr>

</xml_diff>